<commit_message>
Pushing changes because I fucked up the last SD card
</commit_message>
<xml_diff>
--- a/Documentation/PDS.docx
+++ b/Documentation/PDS.docx
@@ -754,6 +754,14 @@
         <w:jc w:val="center"/>
       </w:pPr>
       <w:r>
+        <w:t>Computer Networks</w:t>
+      </w:r>
+    </w:p>
+    <w:p>
+      <w:pPr>
+        <w:jc w:val="center"/>
+      </w:pPr>
+      <w:r>
         <w:t>Interfacing Microcontrollers &amp; Sensors</w:t>
       </w:r>
     </w:p>
@@ -787,7 +795,7 @@
         </w:trPr>
         <w:tc>
           <w:tcPr>
-            <w:tcW w:w="8028" w:type="dxa"/>
+            <w:tcW w:w="8185" w:type="dxa"/>
             <w:gridSpan w:val="3"/>
             <w:noWrap/>
             <w:hideMark/>
@@ -861,7 +869,7 @@
         </w:tc>
         <w:tc>
           <w:tcPr>
-            <w:tcW w:w="895" w:type="dxa"/>
+            <w:tcW w:w="1052" w:type="dxa"/>
             <w:noWrap/>
             <w:hideMark/>
           </w:tcPr>
@@ -915,7 +923,7 @@
         </w:tc>
         <w:tc>
           <w:tcPr>
-            <w:tcW w:w="895" w:type="dxa"/>
+            <w:tcW w:w="1052" w:type="dxa"/>
             <w:noWrap/>
             <w:hideMark/>
           </w:tcPr>
@@ -962,7 +970,7 @@
         </w:tc>
         <w:tc>
           <w:tcPr>
-            <w:tcW w:w="895" w:type="dxa"/>
+            <w:tcW w:w="1052" w:type="dxa"/>
             <w:noWrap/>
             <w:hideMark/>
           </w:tcPr>
@@ -1011,7 +1019,7 @@
         </w:tc>
         <w:tc>
           <w:tcPr>
-            <w:tcW w:w="895" w:type="dxa"/>
+            <w:tcW w:w="1052" w:type="dxa"/>
             <w:noWrap/>
             <w:hideMark/>
           </w:tcPr>
@@ -1046,7 +1054,15 @@
               <w:jc w:val="center"/>
             </w:pPr>
             <w:r>
-              <w:t>E-flite 5mm Prop Adapter</w:t>
+              <w:t>E-</w:t>
+            </w:r>
+            <w:proofErr w:type="spellStart"/>
+            <w:r>
+              <w:t>flite</w:t>
+            </w:r>
+            <w:proofErr w:type="spellEnd"/>
+            <w:r>
+              <w:t xml:space="preserve"> 5mm Prop Adapter</w:t>
             </w:r>
           </w:p>
         </w:tc>
@@ -1064,7 +1080,7 @@
         </w:tc>
         <w:tc>
           <w:tcPr>
-            <w:tcW w:w="895" w:type="dxa"/>
+            <w:tcW w:w="1052" w:type="dxa"/>
             <w:noWrap/>
             <w:hideMark/>
           </w:tcPr>
@@ -1096,8 +1112,13 @@
             <w:pPr>
               <w:jc w:val="center"/>
             </w:pPr>
-            <w:r>
-              <w:t>Nema 17 Bipolar Stepper Motor (84 oz.in)</w:t>
+            <w:proofErr w:type="spellStart"/>
+            <w:r>
+              <w:t>Nema</w:t>
+            </w:r>
+            <w:proofErr w:type="spellEnd"/>
+            <w:r>
+              <w:t xml:space="preserve"> 17 Bipolar Stepper Motor (84 oz.in)</w:t>
             </w:r>
           </w:p>
         </w:tc>
@@ -1114,7 +1135,7 @@
         </w:tc>
         <w:tc>
           <w:tcPr>
-            <w:tcW w:w="895" w:type="dxa"/>
+            <w:tcW w:w="1052" w:type="dxa"/>
             <w:noWrap/>
           </w:tcPr>
           <w:p>
@@ -1161,7 +1182,7 @@
         </w:tc>
         <w:tc>
           <w:tcPr>
-            <w:tcW w:w="895" w:type="dxa"/>
+            <w:tcW w:w="1052" w:type="dxa"/>
             <w:noWrap/>
           </w:tcPr>
           <w:p>
@@ -1208,7 +1229,7 @@
         </w:tc>
         <w:tc>
           <w:tcPr>
-            <w:tcW w:w="895" w:type="dxa"/>
+            <w:tcW w:w="1052" w:type="dxa"/>
             <w:noWrap/>
           </w:tcPr>
           <w:p>
@@ -1255,7 +1276,7 @@
         </w:tc>
         <w:tc>
           <w:tcPr>
-            <w:tcW w:w="895" w:type="dxa"/>
+            <w:tcW w:w="1052" w:type="dxa"/>
             <w:noWrap/>
           </w:tcPr>
           <w:p>
@@ -1302,7 +1323,7 @@
         </w:tc>
         <w:tc>
           <w:tcPr>
-            <w:tcW w:w="895" w:type="dxa"/>
+            <w:tcW w:w="1052" w:type="dxa"/>
             <w:noWrap/>
           </w:tcPr>
           <w:p>
@@ -1349,7 +1370,7 @@
         </w:tc>
         <w:tc>
           <w:tcPr>
-            <w:tcW w:w="895" w:type="dxa"/>
+            <w:tcW w:w="1052" w:type="dxa"/>
             <w:noWrap/>
           </w:tcPr>
           <w:p>
@@ -1396,7 +1417,7 @@
         </w:tc>
         <w:tc>
           <w:tcPr>
-            <w:tcW w:w="895" w:type="dxa"/>
+            <w:tcW w:w="1052" w:type="dxa"/>
             <w:noWrap/>
           </w:tcPr>
           <w:p>
@@ -1443,7 +1464,7 @@
         </w:tc>
         <w:tc>
           <w:tcPr>
-            <w:tcW w:w="895" w:type="dxa"/>
+            <w:tcW w:w="1052" w:type="dxa"/>
             <w:noWrap/>
           </w:tcPr>
           <w:p>
@@ -1490,7 +1511,7 @@
         </w:tc>
         <w:tc>
           <w:tcPr>
-            <w:tcW w:w="895" w:type="dxa"/>
+            <w:tcW w:w="1052" w:type="dxa"/>
             <w:noWrap/>
           </w:tcPr>
           <w:p>
@@ -1537,7 +1558,7 @@
         </w:tc>
         <w:tc>
           <w:tcPr>
-            <w:tcW w:w="895" w:type="dxa"/>
+            <w:tcW w:w="1052" w:type="dxa"/>
             <w:noWrap/>
           </w:tcPr>
           <w:p>
@@ -1584,7 +1605,7 @@
         </w:tc>
         <w:tc>
           <w:tcPr>
-            <w:tcW w:w="895" w:type="dxa"/>
+            <w:tcW w:w="1052" w:type="dxa"/>
             <w:noWrap/>
           </w:tcPr>
           <w:p>
@@ -1631,7 +1652,7 @@
         </w:tc>
         <w:tc>
           <w:tcPr>
-            <w:tcW w:w="895" w:type="dxa"/>
+            <w:tcW w:w="1052" w:type="dxa"/>
             <w:noWrap/>
           </w:tcPr>
           <w:p>
@@ -1678,7 +1699,7 @@
         </w:tc>
         <w:tc>
           <w:tcPr>
-            <w:tcW w:w="895" w:type="dxa"/>
+            <w:tcW w:w="1052" w:type="dxa"/>
             <w:noWrap/>
           </w:tcPr>
           <w:p>
@@ -1725,7 +1746,7 @@
         </w:tc>
         <w:tc>
           <w:tcPr>
-            <w:tcW w:w="895" w:type="dxa"/>
+            <w:tcW w:w="1052" w:type="dxa"/>
             <w:noWrap/>
           </w:tcPr>
           <w:p>
@@ -1772,7 +1793,7 @@
         </w:tc>
         <w:tc>
           <w:tcPr>
-            <w:tcW w:w="895" w:type="dxa"/>
+            <w:tcW w:w="1052" w:type="dxa"/>
             <w:noWrap/>
           </w:tcPr>
           <w:p>
@@ -1819,7 +1840,7 @@
         </w:tc>
         <w:tc>
           <w:tcPr>
-            <w:tcW w:w="895" w:type="dxa"/>
+            <w:tcW w:w="1052" w:type="dxa"/>
             <w:noWrap/>
           </w:tcPr>
           <w:p>
@@ -1846,56 +1867,6 @@
               <w:jc w:val="center"/>
             </w:pPr>
             <w:r>
-              <w:t>50’ 16 AWG Wire</w:t>
-            </w:r>
-          </w:p>
-        </w:tc>
-        <w:tc>
-          <w:tcPr>
-            <w:tcW w:w="4125" w:type="dxa"/>
-            <w:noWrap/>
-          </w:tcPr>
-          <w:p>
-            <w:pPr>
-              <w:jc w:val="center"/>
-            </w:pPr>
-            <w:r>
-              <w:t>Wire</w:t>
-            </w:r>
-            <w:r>
-              <w:t xml:space="preserve"> for connecting everything</w:t>
-            </w:r>
-          </w:p>
-        </w:tc>
-        <w:tc>
-          <w:tcPr>
-            <w:tcW w:w="895" w:type="dxa"/>
-            <w:noWrap/>
-          </w:tcPr>
-          <w:p>
-            <w:pPr>
-              <w:jc w:val="center"/>
-            </w:pPr>
-            <w:r>
-              <w:t>$15.00</w:t>
-            </w:r>
-          </w:p>
-        </w:tc>
-      </w:tr>
-      <w:tr>
-        <w:trPr>
-          <w:trHeight w:val="300"/>
-        </w:trPr>
-        <w:tc>
-          <w:tcPr>
-            <w:tcW w:w="3008" w:type="dxa"/>
-            <w:noWrap/>
-          </w:tcPr>
-          <w:p>
-            <w:pPr>
-              <w:jc w:val="center"/>
-            </w:pPr>
-            <w:r>
               <w:t>(4) #6-1.5” Sheet Metal Screw</w:t>
             </w:r>
           </w:p>
@@ -1916,7 +1887,7 @@
         </w:tc>
         <w:tc>
           <w:tcPr>
-            <w:tcW w:w="895" w:type="dxa"/>
+            <w:tcW w:w="1052" w:type="dxa"/>
             <w:noWrap/>
           </w:tcPr>
           <w:p>
@@ -1963,7 +1934,7 @@
         </w:tc>
         <w:tc>
           <w:tcPr>
-            <w:tcW w:w="895" w:type="dxa"/>
+            <w:tcW w:w="1052" w:type="dxa"/>
             <w:noWrap/>
           </w:tcPr>
           <w:p>
@@ -2010,7 +1981,7 @@
         </w:tc>
         <w:tc>
           <w:tcPr>
-            <w:tcW w:w="895" w:type="dxa"/>
+            <w:tcW w:w="1052" w:type="dxa"/>
             <w:noWrap/>
           </w:tcPr>
           <w:p>
@@ -2057,7 +2028,7 @@
         </w:tc>
         <w:tc>
           <w:tcPr>
-            <w:tcW w:w="895" w:type="dxa"/>
+            <w:tcW w:w="1052" w:type="dxa"/>
             <w:noWrap/>
           </w:tcPr>
           <w:p>
@@ -2104,7 +2075,7 @@
         </w:tc>
         <w:tc>
           <w:tcPr>
-            <w:tcW w:w="895" w:type="dxa"/>
+            <w:tcW w:w="1052" w:type="dxa"/>
             <w:noWrap/>
           </w:tcPr>
           <w:p>
@@ -2151,7 +2122,7 @@
         </w:tc>
         <w:tc>
           <w:tcPr>
-            <w:tcW w:w="895" w:type="dxa"/>
+            <w:tcW w:w="1052" w:type="dxa"/>
             <w:noWrap/>
           </w:tcPr>
           <w:p>
@@ -2198,7 +2169,7 @@
         </w:tc>
         <w:tc>
           <w:tcPr>
-            <w:tcW w:w="895" w:type="dxa"/>
+            <w:tcW w:w="1052" w:type="dxa"/>
             <w:noWrap/>
           </w:tcPr>
           <w:p>
@@ -2245,7 +2216,7 @@
         </w:tc>
         <w:tc>
           <w:tcPr>
-            <w:tcW w:w="895" w:type="dxa"/>
+            <w:tcW w:w="1052" w:type="dxa"/>
             <w:noWrap/>
           </w:tcPr>
           <w:p>
@@ -2271,83 +2242,117 @@
             <w:pPr>
               <w:jc w:val="center"/>
             </w:pPr>
-            <w:r>
-              <w:t>DROK AC 85-264V/ DC 110-370V to DC 5V/12V 1A Isolated Switching Power Supply</w:t>
-            </w:r>
-          </w:p>
-        </w:tc>
-        <w:tc>
-          <w:tcPr>
-            <w:tcW w:w="4125" w:type="dxa"/>
-            <w:noWrap/>
-          </w:tcPr>
-          <w:p>
-            <w:pPr>
-              <w:jc w:val="center"/>
-            </w:pPr>
-            <w:r>
-              <w:t>120V AC to 12V DC 1A power supply</w:t>
-            </w:r>
-          </w:p>
-        </w:tc>
-        <w:tc>
-          <w:tcPr>
-            <w:tcW w:w="895" w:type="dxa"/>
-            <w:noWrap/>
-          </w:tcPr>
-          <w:p>
-            <w:pPr>
-              <w:jc w:val="center"/>
-            </w:pPr>
-            <w:r>
-              <w:t>$15.99</w:t>
-            </w:r>
-          </w:p>
-        </w:tc>
-      </w:tr>
-      <w:tr>
-        <w:trPr>
-          <w:trHeight w:val="300"/>
-        </w:trPr>
-        <w:tc>
-          <w:tcPr>
-            <w:tcW w:w="3008" w:type="dxa"/>
-            <w:noWrap/>
-          </w:tcPr>
-          <w:p>
-            <w:pPr>
-              <w:jc w:val="center"/>
-            </w:pPr>
-            <w:r>
-              <w:t>GEREE 4-Channel Relay Module DC 12V</w:t>
-            </w:r>
-          </w:p>
-        </w:tc>
-        <w:tc>
-          <w:tcPr>
-            <w:tcW w:w="4125" w:type="dxa"/>
-            <w:noWrap/>
-          </w:tcPr>
-          <w:p>
-            <w:pPr>
-              <w:jc w:val="center"/>
-            </w:pPr>
-            <w:r>
-              <w:t>4-Channel 12V DC Relay Module for switching the valves</w:t>
-            </w:r>
-          </w:p>
-        </w:tc>
-        <w:tc>
-          <w:tcPr>
-            <w:tcW w:w="895" w:type="dxa"/>
-            <w:noWrap/>
-          </w:tcPr>
-          <w:p>
-            <w:pPr>
-              <w:jc w:val="center"/>
-            </w:pPr>
-            <w:r>
-              <w:t>$12.21</w:t>
+            <w:proofErr w:type="spellStart"/>
+            <w:r>
+              <w:t>NeeKeons</w:t>
+            </w:r>
+            <w:proofErr w:type="spellEnd"/>
+            <w:r>
+              <w:t xml:space="preserve"> AC 110-240V To</w:t>
+            </w:r>
+            <w:r>
+              <w:t xml:space="preserve"> DC </w:t>
+            </w:r>
+            <w:r>
+              <w:t>12V 2A Switching Power Supply</w:t>
+            </w:r>
+          </w:p>
+        </w:tc>
+        <w:tc>
+          <w:tcPr>
+            <w:tcW w:w="4125" w:type="dxa"/>
+            <w:noWrap/>
+          </w:tcPr>
+          <w:p>
+            <w:pPr>
+              <w:jc w:val="center"/>
+            </w:pPr>
+            <w:r>
+              <w:t>120V AC to 12V DC 2</w:t>
+            </w:r>
+            <w:r>
+              <w:t>A power supply</w:t>
+            </w:r>
+          </w:p>
+        </w:tc>
+        <w:tc>
+          <w:tcPr>
+            <w:tcW w:w="1052" w:type="dxa"/>
+            <w:noWrap/>
+          </w:tcPr>
+          <w:p>
+            <w:pPr>
+              <w:jc w:val="center"/>
+            </w:pPr>
+            <w:r>
+              <w:t>$8</w:t>
+            </w:r>
+            <w:r>
+              <w:t>.99</w:t>
+            </w:r>
+          </w:p>
+        </w:tc>
+      </w:tr>
+      <w:tr>
+        <w:trPr>
+          <w:trHeight w:val="300"/>
+        </w:trPr>
+        <w:tc>
+          <w:tcPr>
+            <w:tcW w:w="3008" w:type="dxa"/>
+            <w:noWrap/>
+          </w:tcPr>
+          <w:p>
+            <w:pPr>
+              <w:jc w:val="center"/>
+            </w:pPr>
+            <w:proofErr w:type="spellStart"/>
+            <w:r>
+              <w:t>RobotDyn</w:t>
+            </w:r>
+            <w:proofErr w:type="spellEnd"/>
+            <w:r>
+              <w:t xml:space="preserve"> </w:t>
+            </w:r>
+            <w:r>
+              <w:t xml:space="preserve"> - Relay Module 4 channels, operation 5V. VC - 10A 110VAC/250VAC/60VDC</w:t>
+            </w:r>
+          </w:p>
+        </w:tc>
+        <w:tc>
+          <w:tcPr>
+            <w:tcW w:w="4125" w:type="dxa"/>
+            <w:noWrap/>
+          </w:tcPr>
+          <w:p>
+            <w:pPr>
+              <w:jc w:val="center"/>
+            </w:pPr>
+            <w:r>
+              <w:t xml:space="preserve">4-Channel 12V DC </w:t>
+            </w:r>
+            <w:r>
+              <w:t xml:space="preserve">&amp; 110V AC </w:t>
+            </w:r>
+            <w:r>
+              <w:t>Relay Module for switching the valves</w:t>
+            </w:r>
+            <w:r>
+              <w:t xml:space="preserve"> and coffee machine</w:t>
+            </w:r>
+          </w:p>
+        </w:tc>
+        <w:tc>
+          <w:tcPr>
+            <w:tcW w:w="1052" w:type="dxa"/>
+            <w:noWrap/>
+          </w:tcPr>
+          <w:p>
+            <w:pPr>
+              <w:jc w:val="center"/>
+            </w:pPr>
+            <w:r>
+              <w:t>$6.99</w:t>
             </w:r>
           </w:p>
         </w:tc>
@@ -2380,22 +2385,13 @@
               <w:jc w:val="center"/>
             </w:pPr>
             <w:r>
-              <w:t>120V AC to 5</w:t>
-            </w:r>
-            <w:r>
-              <w:t xml:space="preserve">V DC </w:t>
-            </w:r>
-            <w:r>
-              <w:t>5</w:t>
-            </w:r>
-            <w:r>
-              <w:t>A power supply</w:t>
-            </w:r>
-          </w:p>
-        </w:tc>
-        <w:tc>
-          <w:tcPr>
-            <w:tcW w:w="895" w:type="dxa"/>
+              <w:t>120V AC to 5V DC 5A power supply</w:t>
+            </w:r>
+          </w:p>
+        </w:tc>
+        <w:tc>
+          <w:tcPr>
+            <w:tcW w:w="1052" w:type="dxa"/>
             <w:noWrap/>
           </w:tcPr>
           <w:p>
@@ -2442,7 +2438,7 @@
         </w:tc>
         <w:tc>
           <w:tcPr>
-            <w:tcW w:w="895" w:type="dxa"/>
+            <w:tcW w:w="1052" w:type="dxa"/>
             <w:noWrap/>
           </w:tcPr>
           <w:p>
@@ -2451,6 +2447,625 @@
             </w:pPr>
             <w:r>
               <w:t>$7.51</w:t>
+            </w:r>
+          </w:p>
+        </w:tc>
+      </w:tr>
+      <w:tr>
+        <w:trPr>
+          <w:trHeight w:val="300"/>
+        </w:trPr>
+        <w:tc>
+          <w:tcPr>
+            <w:tcW w:w="3008" w:type="dxa"/>
+            <w:noWrap/>
+          </w:tcPr>
+          <w:p>
+            <w:pPr>
+              <w:jc w:val="center"/>
+            </w:pPr>
+            <w:r>
+              <w:t>20’ 18 AWG Wire</w:t>
+            </w:r>
+          </w:p>
+        </w:tc>
+        <w:tc>
+          <w:tcPr>
+            <w:tcW w:w="4125" w:type="dxa"/>
+            <w:noWrap/>
+          </w:tcPr>
+          <w:p>
+            <w:pPr>
+              <w:jc w:val="center"/>
+            </w:pPr>
+            <w:r>
+              <w:t>18 AWG Wire for coffee machine</w:t>
+            </w:r>
+          </w:p>
+        </w:tc>
+        <w:tc>
+          <w:tcPr>
+            <w:tcW w:w="1052" w:type="dxa"/>
+            <w:noWrap/>
+          </w:tcPr>
+          <w:p>
+            <w:pPr>
+              <w:jc w:val="center"/>
+            </w:pPr>
+            <w:r>
+              <w:t>$3.60</w:t>
+            </w:r>
+          </w:p>
+        </w:tc>
+      </w:tr>
+      <w:tr>
+        <w:trPr>
+          <w:trHeight w:val="300"/>
+        </w:trPr>
+        <w:tc>
+          <w:tcPr>
+            <w:tcW w:w="3008" w:type="dxa"/>
+            <w:noWrap/>
+          </w:tcPr>
+          <w:p>
+            <w:pPr>
+              <w:jc w:val="center"/>
+            </w:pPr>
+            <w:r>
+              <w:t>30’ 20 AWG Bell Wire</w:t>
+            </w:r>
+          </w:p>
+        </w:tc>
+        <w:tc>
+          <w:tcPr>
+            <w:tcW w:w="4125" w:type="dxa"/>
+            <w:noWrap/>
+          </w:tcPr>
+          <w:p>
+            <w:pPr>
+              <w:jc w:val="center"/>
+            </w:pPr>
+            <w:r>
+              <w:t>20 AWG Bell wire for connecting everything other than the coffee machine</w:t>
+            </w:r>
+          </w:p>
+        </w:tc>
+        <w:tc>
+          <w:tcPr>
+            <w:tcW w:w="1052" w:type="dxa"/>
+            <w:noWrap/>
+          </w:tcPr>
+          <w:p>
+            <w:pPr>
+              <w:jc w:val="center"/>
+            </w:pPr>
+            <w:r>
+              <w:t>$4.35</w:t>
+            </w:r>
+          </w:p>
+        </w:tc>
+      </w:tr>
+      <w:tr>
+        <w:trPr>
+          <w:trHeight w:val="300"/>
+        </w:trPr>
+        <w:tc>
+          <w:tcPr>
+            <w:tcW w:w="3008" w:type="dxa"/>
+            <w:noWrap/>
+          </w:tcPr>
+          <w:p>
+            <w:pPr>
+              <w:jc w:val="center"/>
+            </w:pPr>
+            <w:r>
+              <w:t>1/8” Heat Shrink Tubing</w:t>
+            </w:r>
+          </w:p>
+        </w:tc>
+        <w:tc>
+          <w:tcPr>
+            <w:tcW w:w="4125" w:type="dxa"/>
+            <w:noWrap/>
+          </w:tcPr>
+          <w:p>
+            <w:pPr>
+              <w:jc w:val="center"/>
+            </w:pPr>
+            <w:r>
+              <w:t>Heat Shrink for insulating wires I had to solder together</w:t>
+            </w:r>
+          </w:p>
+        </w:tc>
+        <w:tc>
+          <w:tcPr>
+            <w:tcW w:w="1052" w:type="dxa"/>
+            <w:noWrap/>
+          </w:tcPr>
+          <w:p>
+            <w:pPr>
+              <w:jc w:val="center"/>
+            </w:pPr>
+            <w:r>
+              <w:t>$2.79</w:t>
+            </w:r>
+          </w:p>
+        </w:tc>
+      </w:tr>
+      <w:tr>
+        <w:trPr>
+          <w:trHeight w:val="300"/>
+        </w:trPr>
+        <w:tc>
+          <w:tcPr>
+            <w:tcW w:w="3008" w:type="dxa"/>
+            <w:noWrap/>
+          </w:tcPr>
+          <w:p>
+            <w:pPr>
+              <w:jc w:val="center"/>
+            </w:pPr>
+            <w:r>
+              <w:t>12-PK Small Wire Connectors</w:t>
+            </w:r>
+          </w:p>
+        </w:tc>
+        <w:tc>
+          <w:tcPr>
+            <w:tcW w:w="4125" w:type="dxa"/>
+            <w:noWrap/>
+          </w:tcPr>
+          <w:p>
+            <w:pPr>
+              <w:jc w:val="center"/>
+            </w:pPr>
+            <w:r>
+              <w:t xml:space="preserve">Small wire connectors </w:t>
+            </w:r>
+          </w:p>
+        </w:tc>
+        <w:tc>
+          <w:tcPr>
+            <w:tcW w:w="1052" w:type="dxa"/>
+            <w:noWrap/>
+          </w:tcPr>
+          <w:p>
+            <w:pPr>
+              <w:jc w:val="center"/>
+            </w:pPr>
+            <w:r>
+              <w:t>$1.79</w:t>
+            </w:r>
+          </w:p>
+        </w:tc>
+      </w:tr>
+      <w:tr>
+        <w:trPr>
+          <w:trHeight w:val="300"/>
+        </w:trPr>
+        <w:tc>
+          <w:tcPr>
+            <w:tcW w:w="3008" w:type="dxa"/>
+            <w:noWrap/>
+          </w:tcPr>
+          <w:p>
+            <w:pPr>
+              <w:jc w:val="center"/>
+            </w:pPr>
+            <w:r>
+              <w:t>22-16 AWG Disconnecting Terminals</w:t>
+            </w:r>
+          </w:p>
+        </w:tc>
+        <w:tc>
+          <w:tcPr>
+            <w:tcW w:w="4125" w:type="dxa"/>
+            <w:noWrap/>
+          </w:tcPr>
+          <w:p>
+            <w:pPr>
+              <w:jc w:val="center"/>
+            </w:pPr>
+            <w:r>
+              <w:t>Small Disconnecting Terminals for connecting wire to the water solenoid valve</w:t>
+            </w:r>
+          </w:p>
+        </w:tc>
+        <w:tc>
+          <w:tcPr>
+            <w:tcW w:w="1052" w:type="dxa"/>
+            <w:noWrap/>
+          </w:tcPr>
+          <w:p>
+            <w:pPr>
+              <w:jc w:val="center"/>
+            </w:pPr>
+            <w:r>
+              <w:t>$2.19</w:t>
+            </w:r>
+          </w:p>
+        </w:tc>
+      </w:tr>
+      <w:tr>
+        <w:trPr>
+          <w:trHeight w:val="300"/>
+        </w:trPr>
+        <w:tc>
+          <w:tcPr>
+            <w:tcW w:w="3008" w:type="dxa"/>
+            <w:noWrap/>
+          </w:tcPr>
+          <w:p>
+            <w:pPr>
+              <w:jc w:val="center"/>
+            </w:pPr>
+            <w:r>
+              <w:t>(4) ¼-20 x 2” Tap Bolt</w:t>
+            </w:r>
+          </w:p>
+        </w:tc>
+        <w:tc>
+          <w:tcPr>
+            <w:tcW w:w="4125" w:type="dxa"/>
+            <w:noWrap/>
+          </w:tcPr>
+          <w:p>
+            <w:pPr>
+              <w:jc w:val="center"/>
+            </w:pPr>
+            <w:r>
+              <w:t xml:space="preserve">Bolts for securing Power Supply Box </w:t>
+            </w:r>
+          </w:p>
+        </w:tc>
+        <w:tc>
+          <w:tcPr>
+            <w:tcW w:w="1052" w:type="dxa"/>
+            <w:noWrap/>
+          </w:tcPr>
+          <w:p>
+            <w:pPr>
+              <w:jc w:val="center"/>
+            </w:pPr>
+            <w:r>
+              <w:t>$2.20</w:t>
+            </w:r>
+          </w:p>
+        </w:tc>
+      </w:tr>
+      <w:tr>
+        <w:trPr>
+          <w:trHeight w:val="300"/>
+        </w:trPr>
+        <w:tc>
+          <w:tcPr>
+            <w:tcW w:w="3008" w:type="dxa"/>
+            <w:noWrap/>
+          </w:tcPr>
+          <w:p>
+            <w:pPr>
+              <w:jc w:val="center"/>
+            </w:pPr>
+            <w:r>
+              <w:t>(4) ¼-20 Jam Nut</w:t>
+            </w:r>
+          </w:p>
+        </w:tc>
+        <w:tc>
+          <w:tcPr>
+            <w:tcW w:w="4125" w:type="dxa"/>
+            <w:noWrap/>
+          </w:tcPr>
+          <w:p>
+            <w:pPr>
+              <w:jc w:val="center"/>
+            </w:pPr>
+            <w:r>
+              <w:t>Nuts for securing Power Supply Box</w:t>
+            </w:r>
+          </w:p>
+        </w:tc>
+        <w:tc>
+          <w:tcPr>
+            <w:tcW w:w="1052" w:type="dxa"/>
+            <w:noWrap/>
+          </w:tcPr>
+          <w:p>
+            <w:pPr>
+              <w:jc w:val="center"/>
+            </w:pPr>
+            <w:r>
+              <w:t>$1.10</w:t>
+            </w:r>
+          </w:p>
+        </w:tc>
+      </w:tr>
+      <w:tr>
+        <w:trPr>
+          <w:trHeight w:val="300"/>
+        </w:trPr>
+        <w:tc>
+          <w:tcPr>
+            <w:tcW w:w="3008" w:type="dxa"/>
+            <w:noWrap/>
+          </w:tcPr>
+          <w:p>
+            <w:pPr>
+              <w:jc w:val="center"/>
+            </w:pPr>
+            <w:r>
+              <w:t>Orange Duct Tape</w:t>
+            </w:r>
+          </w:p>
+        </w:tc>
+        <w:tc>
+          <w:tcPr>
+            <w:tcW w:w="4125" w:type="dxa"/>
+            <w:noWrap/>
+          </w:tcPr>
+          <w:p>
+            <w:pPr>
+              <w:jc w:val="center"/>
+            </w:pPr>
+            <w:r>
+              <w:t>Duct Tape for wrapping frame rods to prevent them from cutting the wires running up them</w:t>
+            </w:r>
+          </w:p>
+        </w:tc>
+        <w:tc>
+          <w:tcPr>
+            <w:tcW w:w="1052" w:type="dxa"/>
+            <w:noWrap/>
+          </w:tcPr>
+          <w:p>
+            <w:pPr>
+              <w:jc w:val="center"/>
+            </w:pPr>
+            <w:r>
+              <w:t>$4.49</w:t>
+            </w:r>
+          </w:p>
+        </w:tc>
+      </w:tr>
+      <w:tr>
+        <w:trPr>
+          <w:trHeight w:val="300"/>
+        </w:trPr>
+        <w:tc>
+          <w:tcPr>
+            <w:tcW w:w="3008" w:type="dxa"/>
+            <w:noWrap/>
+          </w:tcPr>
+          <w:p>
+            <w:pPr>
+              <w:jc w:val="center"/>
+            </w:pPr>
+            <w:r>
+              <w:t>3.65” x 7.25” Perforated Circuit Board</w:t>
+            </w:r>
+          </w:p>
+        </w:tc>
+        <w:tc>
+          <w:tcPr>
+            <w:tcW w:w="4125" w:type="dxa"/>
+            <w:noWrap/>
+          </w:tcPr>
+          <w:p>
+            <w:pPr>
+              <w:jc w:val="center"/>
+            </w:pPr>
+            <w:r>
+              <w:t>Perforated Circuit Board for mounting the relay and stepper motor modules</w:t>
+            </w:r>
+          </w:p>
+        </w:tc>
+        <w:tc>
+          <w:tcPr>
+            <w:tcW w:w="1052" w:type="dxa"/>
+            <w:noWrap/>
+          </w:tcPr>
+          <w:p>
+            <w:pPr>
+              <w:jc w:val="center"/>
+            </w:pPr>
+            <w:r>
+              <w:t>$11.95</w:t>
+            </w:r>
+          </w:p>
+        </w:tc>
+      </w:tr>
+      <w:tr>
+        <w:trPr>
+          <w:trHeight w:val="300"/>
+        </w:trPr>
+        <w:tc>
+          <w:tcPr>
+            <w:tcW w:w="3008" w:type="dxa"/>
+            <w:noWrap/>
+          </w:tcPr>
+          <w:p>
+            <w:pPr>
+              <w:jc w:val="center"/>
+            </w:pPr>
+            <w:r>
+              <w:t>(8) 6/32 x ½” Machine Screw</w:t>
+            </w:r>
+          </w:p>
+        </w:tc>
+        <w:tc>
+          <w:tcPr>
+            <w:tcW w:w="4125" w:type="dxa"/>
+            <w:noWrap/>
+          </w:tcPr>
+          <w:p>
+            <w:pPr>
+              <w:jc w:val="center"/>
+            </w:pPr>
+            <w:r>
+              <w:t>Small screws for securing relay and stepper motor modules to the PCB</w:t>
+            </w:r>
+          </w:p>
+        </w:tc>
+        <w:tc>
+          <w:tcPr>
+            <w:tcW w:w="1052" w:type="dxa"/>
+            <w:noWrap/>
+          </w:tcPr>
+          <w:p>
+            <w:pPr>
+              <w:jc w:val="center"/>
+            </w:pPr>
+            <w:r>
+              <w:t>$0.40</w:t>
+            </w:r>
+          </w:p>
+        </w:tc>
+      </w:tr>
+      <w:tr>
+        <w:trPr>
+          <w:trHeight w:val="300"/>
+        </w:trPr>
+        <w:tc>
+          <w:tcPr>
+            <w:tcW w:w="3008" w:type="dxa"/>
+            <w:noWrap/>
+          </w:tcPr>
+          <w:p>
+            <w:pPr>
+              <w:jc w:val="center"/>
+            </w:pPr>
+            <w:r>
+              <w:t>(8) 6/32 Lock Nut</w:t>
+            </w:r>
+          </w:p>
+        </w:tc>
+        <w:tc>
+          <w:tcPr>
+            <w:tcW w:w="4125" w:type="dxa"/>
+            <w:noWrap/>
+          </w:tcPr>
+          <w:p>
+            <w:pPr>
+              <w:jc w:val="center"/>
+            </w:pPr>
+            <w:r>
+              <w:t>Small nuts for securing relay and stepper motor modules to the PCB</w:t>
+            </w:r>
+          </w:p>
+        </w:tc>
+        <w:tc>
+          <w:tcPr>
+            <w:tcW w:w="1052" w:type="dxa"/>
+            <w:noWrap/>
+          </w:tcPr>
+          <w:p>
+            <w:pPr>
+              <w:jc w:val="center"/>
+            </w:pPr>
+            <w:r>
+              <w:t>$0.64</w:t>
+            </w:r>
+          </w:p>
+        </w:tc>
+      </w:tr>
+      <w:tr>
+        <w:trPr>
+          <w:trHeight w:val="300"/>
+        </w:trPr>
+        <w:tc>
+          <w:tcPr>
+            <w:tcW w:w="3008" w:type="dxa"/>
+            <w:noWrap/>
+          </w:tcPr>
+          <w:p>
+            <w:pPr>
+              <w:jc w:val="center"/>
+            </w:pPr>
+            <w:proofErr w:type="spellStart"/>
+            <w:r>
+              <w:t>LoveRPi</w:t>
+            </w:r>
+            <w:proofErr w:type="spellEnd"/>
+            <w:r>
+              <w:t xml:space="preserve"> Raspberry Pi 3 GPIO Case – Clear Transparent</w:t>
+            </w:r>
+          </w:p>
+        </w:tc>
+        <w:tc>
+          <w:tcPr>
+            <w:tcW w:w="4125" w:type="dxa"/>
+            <w:noWrap/>
+          </w:tcPr>
+          <w:p>
+            <w:pPr>
+              <w:jc w:val="center"/>
+            </w:pPr>
+            <w:r>
+              <w:t>Case for Raspberry Pi to mount to the frame</w:t>
+            </w:r>
+          </w:p>
+        </w:tc>
+        <w:tc>
+          <w:tcPr>
+            <w:tcW w:w="1052" w:type="dxa"/>
+            <w:noWrap/>
+          </w:tcPr>
+          <w:p>
+            <w:pPr>
+              <w:jc w:val="center"/>
+            </w:pPr>
+            <w:r>
+              <w:t>$5.49</w:t>
+            </w:r>
+          </w:p>
+        </w:tc>
+      </w:tr>
+      <w:tr>
+        <w:trPr>
+          <w:trHeight w:val="300"/>
+        </w:trPr>
+        <w:tc>
+          <w:tcPr>
+            <w:tcW w:w="3008" w:type="dxa"/>
+            <w:noWrap/>
+          </w:tcPr>
+          <w:p>
+            <w:pPr>
+              <w:jc w:val="center"/>
+            </w:pPr>
+            <w:r>
+              <w:t>(40) 12” Female to Female Jumper Wires</w:t>
+            </w:r>
+          </w:p>
+        </w:tc>
+        <w:tc>
+          <w:tcPr>
+            <w:tcW w:w="4125" w:type="dxa"/>
+            <w:noWrap/>
+          </w:tcPr>
+          <w:p>
+            <w:pPr>
+              <w:jc w:val="center"/>
+            </w:pPr>
+            <w:r>
+              <w:t xml:space="preserve">Long Female to Female Jumper Wires for connecting GPIO pins to </w:t>
+            </w:r>
+            <w:r>
+              <w:t>the relay and motor modules</w:t>
+            </w:r>
+          </w:p>
+        </w:tc>
+        <w:tc>
+          <w:tcPr>
+            <w:tcW w:w="1052" w:type="dxa"/>
+            <w:noWrap/>
+          </w:tcPr>
+          <w:p>
+            <w:pPr>
+              <w:jc w:val="center"/>
+            </w:pPr>
+            <w:r>
+              <w:t>$2.50</w:t>
             </w:r>
           </w:p>
         </w:tc>
@@ -2500,7 +3115,7 @@
         </w:tc>
         <w:tc>
           <w:tcPr>
-            <w:tcW w:w="895" w:type="dxa"/>
+            <w:tcW w:w="1052" w:type="dxa"/>
             <w:noWrap/>
             <w:hideMark/>
           </w:tcPr>
@@ -2509,7 +3124,7 @@
               <w:jc w:val="center"/>
             </w:pPr>
             <w:r>
-              <w:t>$281.54</w:t>
+              <w:t>$297.80</w:t>
             </w:r>
             <w:bookmarkStart w:id="0" w:name="_GoBack"/>
             <w:bookmarkEnd w:id="0"/>
@@ -2788,6 +3403,7 @@
   <w:style w:type="character" w:default="1" w:styleId="DefaultParagraphFont">
     <w:name w:val="Default Paragraph Font"/>
     <w:uiPriority w:val="1"/>
+    <w:semiHidden/>
     <w:unhideWhenUsed/>
   </w:style>
   <w:style w:type="table" w:default="1" w:styleId="TableNormal">
@@ -3034,6 +3650,7 @@
   <w:style w:type="character" w:default="1" w:styleId="DefaultParagraphFont">
     <w:name w:val="Default Paragraph Font"/>
     <w:uiPriority w:val="1"/>
+    <w:semiHidden/>
     <w:unhideWhenUsed/>
   </w:style>
   <w:style w:type="table" w:default="1" w:styleId="TableNormal">

</xml_diff>